<commit_message>
added other options in protected areas and watershed, will delete
</commit_message>
<xml_diff>
--- a/docs/write-up.docx
+++ b/docs/write-up.docx
@@ -323,19 +323,7 @@
           <w:rPr>
             <w:rStyle w:val="Hyperlink"/>
           </w:rPr>
-          <w:t>California Monitoring Plan for sal</w:t>
-        </w:r>
-        <w:r>
-          <w:rPr>
-            <w:rStyle w:val="Hyperlink"/>
-          </w:rPr>
-          <w:t>m</w:t>
-        </w:r>
-        <w:r>
-          <w:rPr>
-            <w:rStyle w:val="Hyperlink"/>
-          </w:rPr>
-          <w:t>on and steelhead</w:t>
+          <w:t>California Monitoring Plan for salmon and steelhead</w:t>
         </w:r>
       </w:hyperlink>
       <w:r>
@@ -605,6 +593,27 @@
         <w:t>n both scenarios is</w:t>
       </w:r>
       <w:r>
+        <w:t xml:space="preserve"> B</w:t>
+      </w:r>
+      <w:r>
+        <w:rPr>
+          <w:vertAlign w:val="subscript"/>
+        </w:rPr>
+        <w:t xml:space="preserve">1 = </w:t>
+      </w:r>
+      <w:r>
+        <w:t>B</w:t>
+      </w:r>
+      <w:r>
+        <w:rPr>
+          <w:vertAlign w:val="subscript"/>
+        </w:rPr>
+        <w:t>2 =</w:t>
+      </w:r>
+      <w:r>
+        <w:rPr>
+          <w:vertAlign w:val="subscript"/>
+        </w:rPr>
         <w:t xml:space="preserve"> </w:t>
       </w:r>
       <w:r>
@@ -614,13 +623,58 @@
         <w:rPr>
           <w:vertAlign w:val="subscript"/>
         </w:rPr>
+        <w:t>3</w:t>
+      </w:r>
+      <w:r>
+        <w:rPr>
+          <w:vertAlign w:val="subscript"/>
+        </w:rPr>
+        <w:t xml:space="preserve"> =</w:t>
+      </w:r>
+      <w:r>
+        <w:rPr>
+          <w:vertAlign w:val="subscript"/>
+        </w:rPr>
+        <w:t xml:space="preserve"> </w:t>
+      </w:r>
+      <w:r>
+        <w:t xml:space="preserve">0. </w:t>
+      </w:r>
+      <w:r>
+        <w:t xml:space="preserve"> My alternate hypothesis is B</w:t>
+      </w:r>
+      <w:r>
+        <w:rPr>
+          <w:vertAlign w:val="subscript"/>
+        </w:rPr>
         <w:t>1</w:t>
       </w:r>
       <w:r>
         <w:rPr>
+          <w:color w:val="000000"/>
+        </w:rPr>
+        <w:t>≠</w:t>
+      </w:r>
+      <w:r>
+        <w:t>B</w:t>
+      </w:r>
+      <w:r>
+        <w:rPr>
           <w:vertAlign w:val="subscript"/>
         </w:rPr>
-        <w:t xml:space="preserve"> = </w:t>
+        <w:t xml:space="preserve">2 </w:t>
+      </w:r>
+      <w:r>
+        <w:rPr>
+          <w:color w:val="000000"/>
+        </w:rPr>
+        <w:t>≠</w:t>
+      </w:r>
+      <w:r>
+        <w:rPr>
+          <w:vertAlign w:val="subscript"/>
+        </w:rPr>
+        <w:t xml:space="preserve"> </w:t>
       </w:r>
       <w:r>
         <w:t>B</w:t>
@@ -629,37 +683,13 @@
         <w:rPr>
           <w:vertAlign w:val="subscript"/>
         </w:rPr>
-        <w:t>2</w:t>
+        <w:t>3</w:t>
       </w:r>
       <w:r>
         <w:rPr>
           <w:vertAlign w:val="subscript"/>
         </w:rPr>
-        <w:t xml:space="preserve"> = </w:t>
-      </w:r>
-      <w:r>
-        <w:t xml:space="preserve">0. </w:t>
-      </w:r>
-      <w:r>
-        <w:t xml:space="preserve"> My alternate hypothesis is </w:t>
-      </w:r>
-      <w:r>
-        <w:t>B</w:t>
-      </w:r>
-      <w:r>
-        <w:rPr>
-          <w:vertAlign w:val="subscript"/>
-        </w:rPr>
-        <w:t xml:space="preserve">1 = </w:t>
-      </w:r>
-      <w:r>
-        <w:t>B</w:t>
-      </w:r>
-      <w:r>
-        <w:rPr>
-          <w:vertAlign w:val="subscript"/>
-        </w:rPr>
-        <w:t xml:space="preserve">2 </w:t>
+        <w:t xml:space="preserve"> </w:t>
       </w:r>
       <w:r>
         <w:rPr>
@@ -668,16 +698,13 @@
         <w:t>≠</w:t>
       </w:r>
       <w:r>
-        <w:rPr>
-          <w:vertAlign w:val="subscript"/>
-        </w:rPr>
-        <w:t xml:space="preserve"> </w:t>
-      </w:r>
-      <w:r>
-        <w:t>0</w:t>
+        <w:t xml:space="preserve"> 0</w:t>
       </w:r>
       <w:r>
         <w:t xml:space="preserve">. </w:t>
+      </w:r>
+      <w:r>
+        <w:t xml:space="preserve">What if only some of them are significant? </w:t>
       </w:r>
     </w:p>
     <w:p/>
@@ -827,6 +854,7 @@
     <w:p/>
     <w:p>
       <w:r>
+        <w:lastRenderedPageBreak/>
         <w:t xml:space="preserve">In terms of protected area data, </w:t>
       </w:r>
       <w:r>
@@ -842,7 +870,6 @@
         <w:t xml:space="preserve">they existed during the whole study period. </w:t>
       </w:r>
       <w:r>
-        <w:lastRenderedPageBreak/>
         <w:t>CPAD also</w:t>
       </w:r>
       <w:r>

</xml_diff>